<commit_message>
Added WireGuard installation instruction.
</commit_message>
<xml_diff>
--- a/docker/compose.docx
+++ b/docker/compose.docx
@@ -440,19 +440,52 @@
       <w:pPr>
         <w:pStyle w:val="Normal"/>
         <w:bidi w:val="0"/>
+        <w:spacing w:lineRule="auto" w:line="240" w:before="0" w:after="0"/>
+        <w:jc w:val="left"/>
+        <w:rPr>
+          <w:b/>
+          <w:bCs/>
+        </w:rPr>
+      </w:pPr>
+      <w:r>
+        <w:rPr>
+          <w:b w:val="false"/>
+          <w:bCs w:val="false"/>
+        </w:rPr>
+        <w:t xml:space="preserve">запустить все </w:t>
+      </w:r>
+      <w:r>
+        <w:rPr>
+          <w:b w:val="false"/>
+          <w:bCs w:val="false"/>
+        </w:rPr>
+        <w:t>сервисы</w:t>
+      </w:r>
+      <w:r>
+        <w:rPr>
+          <w:b w:val="false"/>
+          <w:bCs w:val="false"/>
+        </w:rPr>
+        <w:t>, определенные в файле compose.yaml (будут созданы образы и запущены контейнеры) и выводить логи контейнеров в реальном времени</w:t>
+      </w:r>
+    </w:p>
+    <w:p>
+      <w:pPr>
+        <w:pStyle w:val="Normal"/>
+        <w:bidi w:val="0"/>
         <w:spacing w:lineRule="auto" w:line="240" w:before="0" w:after="115"/>
         <w:jc w:val="left"/>
         <w:rPr>
-          <w:b/>
-          <w:bCs/>
-        </w:rPr>
-      </w:pPr>
-      <w:r>
-        <w:rPr>
-          <w:b w:val="false"/>
-          <w:bCs w:val="false"/>
-        </w:rPr>
-        <w:t>запустить все службы, определенные в файле compose.yaml (будут созданы образы и запущены контейнеры) и выводить логи контейнеров в реальном времени</w:t>
+          <w:b w:val="false"/>
+          <w:bCs w:val="false"/>
+        </w:rPr>
+      </w:pPr>
+      <w:r>
+        <w:rPr>
+          <w:b w:val="false"/>
+          <w:bCs w:val="false"/>
+        </w:rPr>
+        <w:t>Примечание: при уже поднятом приложении повторное выполнение команды перезапустит приложение с обновлением конфигурации приложения описанным в compose.yaml и сборкой новых образов, НО НЕ БУДЕТ пересобирать уже существующие образы приложения</w:t>
       </w:r>
     </w:p>
     <w:p>
@@ -699,6 +732,44 @@
           <w:b/>
           <w:bCs/>
         </w:rPr>
+        <w:t>docker compose up -d --build</w:t>
+      </w:r>
+    </w:p>
+    <w:p>
+      <w:pPr>
+        <w:pStyle w:val="Normal"/>
+        <w:bidi w:val="0"/>
+        <w:spacing w:lineRule="auto" w:line="240" w:before="0" w:after="115"/>
+        <w:jc w:val="left"/>
+        <w:rPr>
+          <w:b w:val="false"/>
+          <w:bCs w:val="false"/>
+        </w:rPr>
+      </w:pPr>
+      <w:r>
+        <w:rPr>
+          <w:b w:val="false"/>
+          <w:bCs w:val="false"/>
+        </w:rPr>
+        <w:t>перзапустить/запустить все сервисы и пересобрать все кастомные образы</w:t>
+      </w:r>
+    </w:p>
+    <w:p>
+      <w:pPr>
+        <w:pStyle w:val="Normal"/>
+        <w:bidi w:val="0"/>
+        <w:spacing w:lineRule="auto" w:line="240" w:before="0" w:after="0"/>
+        <w:jc w:val="left"/>
+        <w:rPr>
+          <w:b/>
+          <w:bCs/>
+        </w:rPr>
+      </w:pPr>
+      <w:r>
+        <w:rPr>
+          <w:b/>
+          <w:bCs/>
+        </w:rPr>
         <w:t>docker compose build serviceName</w:t>
       </w:r>
     </w:p>
@@ -720,6 +791,743 @@
         </w:rPr>
         <w:t>пересобрать конкретный образ измененный в compose.yaml сервисы, например web</w:t>
       </w:r>
+    </w:p>
+    <w:p>
+      <w:pPr>
+        <w:pStyle w:val="Normal"/>
+        <w:bidi w:val="0"/>
+        <w:spacing w:lineRule="auto" w:line="240" w:before="0" w:after="0"/>
+        <w:jc w:val="left"/>
+        <w:rPr>
+          <w:b/>
+          <w:bCs/>
+        </w:rPr>
+      </w:pPr>
+      <w:r>
+        <w:rPr>
+          <w:b/>
+          <w:bCs/>
+        </w:rPr>
+        <w:t>docker compose up --no-deps -d serviceName</w:t>
+      </w:r>
+    </w:p>
+    <w:p>
+      <w:pPr>
+        <w:pStyle w:val="Normal"/>
+        <w:bidi w:val="0"/>
+        <w:spacing w:lineRule="auto" w:line="240" w:before="0" w:after="0"/>
+        <w:jc w:val="left"/>
+        <w:rPr>
+          <w:b/>
+          <w:bCs/>
+        </w:rPr>
+      </w:pPr>
+      <w:r>
+        <w:rPr>
+          <w:b w:val="false"/>
+          <w:bCs w:val="false"/>
+        </w:rPr>
+        <w:t>перезапустить конкретный контейнер из измененного образа без зависимых контейнеров.</w:t>
+      </w:r>
+    </w:p>
+    <w:p>
+      <w:pPr>
+        <w:pStyle w:val="Normal"/>
+        <w:bidi w:val="0"/>
+        <w:spacing w:lineRule="auto" w:line="240" w:before="0" w:after="115"/>
+        <w:jc w:val="left"/>
+        <w:rPr>
+          <w:b/>
+          <w:bCs/>
+        </w:rPr>
+      </w:pPr>
+      <w:r>
+        <w:rPr>
+          <w:b w:val="false"/>
+          <w:bCs w:val="false"/>
+        </w:rPr>
+        <w:t>Метод описан в документации, но даже там рекомендуется полностью перезапускать все многоконтейнерное приложение после изменения образа во избежание ошибок в работе.</w:t>
+      </w:r>
+    </w:p>
+    <w:p>
+      <w:pPr>
+        <w:pStyle w:val="Normal"/>
+        <w:bidi w:val="0"/>
+        <w:spacing w:lineRule="auto" w:line="240" w:before="0" w:after="0"/>
+        <w:jc w:val="left"/>
+        <w:rPr>
+          <w:b/>
+          <w:bCs/>
+        </w:rPr>
+      </w:pPr>
+      <w:r>
+        <w:rPr>
+          <w:b/>
+          <w:bCs/>
+        </w:rPr>
+        <w:t>docker create secret secretName fileWithPasswords.txt</w:t>
+      </w:r>
+    </w:p>
+    <w:p>
+      <w:pPr>
+        <w:pStyle w:val="Normal"/>
+        <w:bidi w:val="0"/>
+        <w:spacing w:lineRule="auto" w:line="240" w:before="0" w:after="0"/>
+        <w:jc w:val="left"/>
+        <w:rPr>
+          <w:b/>
+          <w:bCs/>
+        </w:rPr>
+      </w:pPr>
+      <w:r>
+        <w:rPr>
+          <w:rStyle w:val="Hyperlink"/>
+          <w:b w:val="false"/>
+          <w:bCs w:val="false"/>
+        </w:rPr>
+        <w:t>https://docs.docker.com/compose/how-tos/use-secrets/</w:t>
+      </w:r>
+    </w:p>
+    <w:p>
+      <w:pPr>
+        <w:pStyle w:val="Normal"/>
+        <w:bidi w:val="0"/>
+        <w:spacing w:lineRule="auto" w:line="240" w:before="0" w:after="0"/>
+        <w:jc w:val="left"/>
+        <w:rPr>
+          <w:b/>
+          <w:bCs/>
+        </w:rPr>
+      </w:pPr>
+      <w:r>
+        <w:rPr>
+          <w:rStyle w:val="Hyperlink"/>
+          <w:b w:val="false"/>
+          <w:bCs w:val="false"/>
+        </w:rPr>
+        <w:t>https://docs.docker.com/engine/swarm/secrets/</w:t>
+      </w:r>
+    </w:p>
+    <w:p>
+      <w:pPr>
+        <w:pStyle w:val="Normal"/>
+        <w:bidi w:val="0"/>
+        <w:spacing w:lineRule="auto" w:line="240" w:before="0" w:after="115"/>
+        <w:jc w:val="left"/>
+        <w:rPr>
+          <w:b/>
+          <w:bCs/>
+        </w:rPr>
+      </w:pPr>
+      <w:r>
+        <w:rPr>
+          <w:b w:val="false"/>
+          <w:bCs w:val="false"/>
+        </w:rPr>
+        <w:t>В docker хорошей практикой является не хранить пароли в образах во избежания их утечки при коммитах, а использовать secret. Смотри документацию по ссылкам и в шпаргалке secret.docx. Пока что погружатся в эту тему не буду.</w:t>
+      </w:r>
+    </w:p>
+    <w:p>
+      <w:pPr>
+        <w:pStyle w:val="Normal"/>
+        <w:bidi w:val="0"/>
+        <w:spacing w:lineRule="auto" w:line="240" w:before="0" w:after="115"/>
+        <w:jc w:val="left"/>
+        <w:rPr>
+          <w:b/>
+          <w:bCs/>
+        </w:rPr>
+      </w:pPr>
+      <w:r>
+        <w:rPr>
+          <w:b/>
+          <w:bCs/>
+        </w:rPr>
+        <w:t>top-level elements, attributes, and their values of compose.yaml:</w:t>
+      </w:r>
+    </w:p>
+    <w:p>
+      <w:pPr>
+        <w:pStyle w:val="Normal"/>
+        <w:bidi w:val="0"/>
+        <w:spacing w:lineRule="auto" w:line="240"/>
+        <w:jc w:val="left"/>
+        <w:rPr>
+          <w:b/>
+          <w:bCs/>
+        </w:rPr>
+      </w:pPr>
+      <w:r>
+        <w:rPr>
+          <w:b/>
+          <w:bCs/>
+        </w:rPr>
+        <w:t># Comments</w:t>
+      </w:r>
+    </w:p>
+    <w:p>
+      <w:pPr>
+        <w:pStyle w:val="Normal"/>
+        <w:bidi w:val="0"/>
+        <w:spacing w:lineRule="auto" w:line="240" w:before="0" w:after="115"/>
+        <w:jc w:val="left"/>
+        <w:rPr>
+          <w:b w:val="false"/>
+          <w:bCs w:val="false"/>
+        </w:rPr>
+      </w:pPr>
+      <w:r>
+        <w:rPr>
+          <w:b w:val="false"/>
+          <w:bCs w:val="false"/>
+        </w:rPr>
+        <w:t>коментировать можно только построчно</w:t>
+      </w:r>
+    </w:p>
+    <w:p>
+      <w:pPr>
+        <w:pStyle w:val="Normal"/>
+        <w:bidi w:val="0"/>
+        <w:spacing w:lineRule="auto" w:line="240" w:before="0" w:after="0"/>
+        <w:jc w:val="left"/>
+        <w:rPr>
+          <w:b/>
+          <w:bCs/>
+        </w:rPr>
+      </w:pPr>
+      <w:r>
+        <w:rPr>
+          <w:b/>
+          <w:bCs/>
+        </w:rPr>
+        <w:t>top-level: value</w:t>
+      </w:r>
+    </w:p>
+    <w:p>
+      <w:pPr>
+        <w:pStyle w:val="Normal"/>
+        <w:bidi w:val="0"/>
+        <w:spacing w:lineRule="auto" w:line="240" w:before="0" w:after="0"/>
+        <w:jc w:val="left"/>
+        <w:rPr>
+          <w:b/>
+          <w:bCs/>
+        </w:rPr>
+      </w:pPr>
+      <w:r>
+        <w:rPr>
+          <w:b/>
+          <w:bCs/>
+        </w:rPr>
+        <w:t>top-level:</w:t>
+      </w:r>
+    </w:p>
+    <w:p>
+      <w:pPr>
+        <w:pStyle w:val="Normal"/>
+        <w:bidi w:val="0"/>
+        <w:spacing w:lineRule="auto" w:line="240" w:before="0" w:after="0"/>
+        <w:jc w:val="left"/>
+        <w:rPr>
+          <w:b/>
+          <w:bCs/>
+        </w:rPr>
+      </w:pPr>
+      <w:r>
+        <w:rPr>
+          <w:b/>
+          <w:bCs/>
+        </w:rPr>
+        <w:t xml:space="preserve">  </w:t>
+      </w:r>
+      <w:r>
+        <w:rPr>
+          <w:b/>
+          <w:bCs/>
+        </w:rPr>
+        <w:t>attribute: value</w:t>
+      </w:r>
+    </w:p>
+    <w:p>
+      <w:pPr>
+        <w:pStyle w:val="Normal"/>
+        <w:bidi w:val="0"/>
+        <w:spacing w:lineRule="auto" w:line="240" w:before="0" w:after="0"/>
+        <w:jc w:val="left"/>
+        <w:rPr>
+          <w:b/>
+          <w:bCs/>
+        </w:rPr>
+      </w:pPr>
+      <w:r>
+        <w:rPr>
+          <w:b/>
+          <w:bCs/>
+        </w:rPr>
+        <w:t xml:space="preserve">  </w:t>
+      </w:r>
+      <w:r>
+        <w:rPr>
+          <w:b/>
+          <w:bCs/>
+        </w:rPr>
+        <w:t>attribute:</w:t>
+      </w:r>
+    </w:p>
+    <w:p>
+      <w:pPr>
+        <w:pStyle w:val="Normal"/>
+        <w:bidi w:val="0"/>
+        <w:spacing w:lineRule="auto" w:line="240" w:before="0" w:after="0"/>
+        <w:jc w:val="left"/>
+        <w:rPr>
+          <w:b/>
+          <w:bCs/>
+        </w:rPr>
+      </w:pPr>
+      <w:r>
+        <w:rPr>
+          <w:b/>
+          <w:bCs/>
+        </w:rPr>
+        <w:t xml:space="preserve">    </w:t>
+      </w:r>
+      <w:r>
+        <w:rPr>
+          <w:b/>
+          <w:bCs/>
+        </w:rPr>
+        <w:t>attribute: value</w:t>
+      </w:r>
+    </w:p>
+    <w:p>
+      <w:pPr>
+        <w:pStyle w:val="Normal"/>
+        <w:bidi w:val="0"/>
+        <w:spacing w:lineRule="auto" w:line="240" w:before="0" w:after="0"/>
+        <w:jc w:val="left"/>
+        <w:rPr>
+          <w:b/>
+          <w:bCs/>
+        </w:rPr>
+      </w:pPr>
+      <w:r>
+        <w:rPr>
+          <w:b/>
+          <w:bCs/>
+        </w:rPr>
+        <w:t xml:space="preserve">    </w:t>
+      </w:r>
+      <w:r>
+        <w:rPr>
+          <w:b/>
+          <w:bCs/>
+        </w:rPr>
+        <w:t>attribute: value</w:t>
+      </w:r>
+    </w:p>
+    <w:p>
+      <w:pPr>
+        <w:pStyle w:val="Normal"/>
+        <w:bidi w:val="0"/>
+        <w:spacing w:lineRule="auto" w:line="240" w:before="0" w:after="0"/>
+        <w:jc w:val="left"/>
+        <w:rPr>
+          <w:b w:val="false"/>
+          <w:bCs w:val="false"/>
+        </w:rPr>
+      </w:pPr>
+      <w:r>
+        <w:rPr>
+          <w:b w:val="false"/>
+          <w:bCs w:val="false"/>
+        </w:rPr>
+        <w:t>структура данных в YAML файле должна быть в виде "ключ: значение" как в ассоциативном массиве. Top-level элементы могут иметь как значения так и атрибуты. Attribute тоже могут иметь как значения так и атрибуты со своими значениями.</w:t>
+      </w:r>
+    </w:p>
+    <w:p>
+      <w:pPr>
+        <w:pStyle w:val="Normal"/>
+        <w:bidi w:val="0"/>
+        <w:spacing w:lineRule="auto" w:line="240" w:before="0" w:after="115"/>
+        <w:jc w:val="left"/>
+        <w:rPr>
+          <w:b w:val="false"/>
+          <w:bCs w:val="false"/>
+        </w:rPr>
+      </w:pPr>
+      <w:r>
+        <w:rPr>
+          <w:b w:val="false"/>
+          <w:bCs w:val="false"/>
+        </w:rPr>
+        <w:t>Уровень вложенности определяется отступами. Отступы должны выполнятся пробелами: количество пробелов на уровень не нормируется, но должно быть одинаковым в приделах одного документа, в примерах документации используется два пробела.</w:t>
+      </w:r>
+    </w:p>
+    <w:p>
+      <w:pPr>
+        <w:pStyle w:val="Normal"/>
+        <w:bidi w:val="0"/>
+        <w:spacing w:lineRule="auto" w:line="240" w:before="0" w:after="0"/>
+        <w:jc w:val="left"/>
+        <w:rPr>
+          <w:b/>
+          <w:bCs/>
+        </w:rPr>
+      </w:pPr>
+      <w:r>
+        <w:rPr>
+          <w:b/>
+          <w:bCs/>
+        </w:rPr>
+        <w:t>name: some</w:t>
+      </w:r>
+    </w:p>
+    <w:p>
+      <w:pPr>
+        <w:pStyle w:val="Normal"/>
+        <w:bidi w:val="0"/>
+        <w:spacing w:lineRule="auto" w:line="240" w:before="0" w:after="58"/>
+        <w:jc w:val="left"/>
+        <w:rPr>
+          <w:b w:val="false"/>
+          <w:bCs w:val="false"/>
+        </w:rPr>
+      </w:pPr>
+      <w:r>
+        <w:rPr>
+          <w:b w:val="false"/>
+          <w:bCs w:val="false"/>
+        </w:rPr>
+        <w:t>определяет имя для элемента, может использоватся как top-level и как attribute.</w:t>
+      </w:r>
+    </w:p>
+    <w:p>
+      <w:pPr>
+        <w:pStyle w:val="Normal"/>
+        <w:bidi w:val="0"/>
+        <w:spacing w:lineRule="auto" w:line="240" w:before="0" w:after="0"/>
+        <w:jc w:val="left"/>
+        <w:rPr>
+          <w:b w:val="false"/>
+          <w:bCs w:val="false"/>
+        </w:rPr>
+      </w:pPr>
+      <w:r>
+        <w:rPr>
+          <w:b w:val="false"/>
+          <w:bCs w:val="false"/>
+        </w:rPr>
+        <w:t>верхний уровень и аналоги для командной строки:</w:t>
+      </w:r>
+    </w:p>
+    <w:p>
+      <w:pPr>
+        <w:pStyle w:val="Normal"/>
+        <w:bidi w:val="0"/>
+        <w:spacing w:lineRule="auto" w:line="240" w:before="0" w:after="0"/>
+        <w:jc w:val="left"/>
+        <w:rPr>
+          <w:b w:val="false"/>
+          <w:bCs w:val="false"/>
+        </w:rPr>
+      </w:pPr>
+      <w:r>
+        <w:rPr>
+          <w:b w:val="false"/>
+          <w:bCs w:val="false"/>
+        </w:rPr>
+        <w:t>name: myproject</w:t>
+      </w:r>
+    </w:p>
+    <w:p>
+      <w:pPr>
+        <w:pStyle w:val="Normal"/>
+        <w:bidi w:val="0"/>
+        <w:spacing w:lineRule="auto" w:line="240" w:before="0" w:after="0"/>
+        <w:jc w:val="left"/>
+        <w:rPr>
+          <w:b w:val="false"/>
+          <w:bCs w:val="false"/>
+        </w:rPr>
+      </w:pPr>
+      <w:r>
+        <w:rPr>
+          <w:b w:val="false"/>
+          <w:bCs w:val="false"/>
+        </w:rPr>
+        <w:t>docker compose -p myproject up</w:t>
+      </w:r>
+    </w:p>
+    <w:p>
+      <w:pPr>
+        <w:pStyle w:val="Normal"/>
+        <w:bidi w:val="0"/>
+        <w:spacing w:lineRule="auto" w:line="240" w:before="0" w:after="58"/>
+        <w:jc w:val="left"/>
+        <w:rPr>
+          <w:b w:val="false"/>
+          <w:bCs w:val="false"/>
+        </w:rPr>
+      </w:pPr>
+      <w:r>
+        <w:rPr>
+          <w:b w:val="false"/>
+          <w:bCs w:val="false"/>
+        </w:rPr>
+        <w:t>docker compose --project-name myproject up</w:t>
+      </w:r>
+    </w:p>
+    <w:p>
+      <w:pPr>
+        <w:pStyle w:val="Normal"/>
+        <w:bidi w:val="0"/>
+        <w:spacing w:lineRule="auto" w:line="240" w:before="0" w:after="0"/>
+        <w:jc w:val="left"/>
+        <w:rPr>
+          <w:b w:val="false"/>
+          <w:bCs w:val="false"/>
+        </w:rPr>
+      </w:pPr>
+      <w:r>
+        <w:rPr>
+          <w:b w:val="false"/>
+          <w:bCs w:val="false"/>
+        </w:rPr>
+        <w:t>атрибуты:</w:t>
+      </w:r>
+    </w:p>
+    <w:p>
+      <w:pPr>
+        <w:pStyle w:val="Normal"/>
+        <w:bidi w:val="0"/>
+        <w:spacing w:lineRule="auto" w:line="240" w:before="0" w:after="0"/>
+        <w:jc w:val="left"/>
+        <w:rPr>
+          <w:b w:val="false"/>
+          <w:bCs w:val="false"/>
+        </w:rPr>
+      </w:pPr>
+      <w:r>
+        <w:rPr>
+          <w:b w:val="false"/>
+          <w:bCs w:val="false"/>
+        </w:rPr>
+        <w:t>networks:</w:t>
+      </w:r>
+    </w:p>
+    <w:p>
+      <w:pPr>
+        <w:pStyle w:val="Normal"/>
+        <w:bidi w:val="0"/>
+        <w:spacing w:lineRule="auto" w:line="240" w:before="0" w:after="0"/>
+        <w:jc w:val="left"/>
+        <w:rPr>
+          <w:b w:val="false"/>
+          <w:bCs w:val="false"/>
+        </w:rPr>
+      </w:pPr>
+      <w:r>
+        <w:rPr>
+          <w:b w:val="false"/>
+          <w:bCs w:val="false"/>
+        </w:rPr>
+        <w:t xml:space="preserve">  </w:t>
+      </w:r>
+      <w:r>
+        <w:rPr>
+          <w:b w:val="false"/>
+          <w:bCs w:val="false"/>
+        </w:rPr>
+        <w:t>frontend:</w:t>
+      </w:r>
+    </w:p>
+    <w:p>
+      <w:pPr>
+        <w:pStyle w:val="Normal"/>
+        <w:bidi w:val="0"/>
+        <w:spacing w:lineRule="auto" w:line="240" w:before="0" w:after="58"/>
+        <w:jc w:val="left"/>
+        <w:rPr>
+          <w:b w:val="false"/>
+          <w:bCs w:val="false"/>
+        </w:rPr>
+      </w:pPr>
+      <w:r>
+        <w:rPr>
+          <w:b w:val="false"/>
+          <w:bCs w:val="false"/>
+        </w:rPr>
+        <w:t xml:space="preserve">    </w:t>
+      </w:r>
+      <w:r>
+        <w:rPr>
+          <w:b w:val="false"/>
+          <w:bCs w:val="false"/>
+        </w:rPr>
+        <w:t>name: custom_frontend</w:t>
+      </w:r>
+    </w:p>
+    <w:p>
+      <w:pPr>
+        <w:pStyle w:val="Normal"/>
+        <w:bidi w:val="0"/>
+        <w:spacing w:lineRule="auto" w:line="240" w:before="0" w:after="0"/>
+        <w:jc w:val="left"/>
+        <w:rPr>
+          <w:b w:val="false"/>
+          <w:bCs w:val="false"/>
+        </w:rPr>
+      </w:pPr>
+      <w:r>
+        <w:rPr>
+          <w:b w:val="false"/>
+          <w:bCs w:val="false"/>
+        </w:rPr>
+        <w:t>volumes:</w:t>
+      </w:r>
+    </w:p>
+    <w:p>
+      <w:pPr>
+        <w:pStyle w:val="Normal"/>
+        <w:bidi w:val="0"/>
+        <w:spacing w:lineRule="auto" w:line="240" w:before="0" w:after="0"/>
+        <w:jc w:val="left"/>
+        <w:rPr>
+          <w:b w:val="false"/>
+          <w:bCs w:val="false"/>
+        </w:rPr>
+      </w:pPr>
+      <w:r>
+        <w:rPr>
+          <w:b w:val="false"/>
+          <w:bCs w:val="false"/>
+        </w:rPr>
+        <w:t xml:space="preserve">  </w:t>
+      </w:r>
+      <w:r>
+        <w:rPr>
+          <w:b w:val="false"/>
+          <w:bCs w:val="false"/>
+        </w:rPr>
+        <w:t>db-data:</w:t>
+      </w:r>
+    </w:p>
+    <w:p>
+      <w:pPr>
+        <w:pStyle w:val="Normal"/>
+        <w:bidi w:val="0"/>
+        <w:spacing w:lineRule="auto" w:line="240" w:before="0" w:after="58"/>
+        <w:jc w:val="left"/>
+        <w:rPr>
+          <w:b w:val="false"/>
+          <w:bCs w:val="false"/>
+        </w:rPr>
+      </w:pPr>
+      <w:r>
+        <w:rPr>
+          <w:b w:val="false"/>
+          <w:bCs w:val="false"/>
+        </w:rPr>
+        <w:t xml:space="preserve">    </w:t>
+      </w:r>
+      <w:r>
+        <w:rPr>
+          <w:b w:val="false"/>
+          <w:bCs w:val="false"/>
+        </w:rPr>
+        <w:t>name: "my-app-data"</w:t>
+      </w:r>
+    </w:p>
+    <w:p>
+      <w:pPr>
+        <w:pStyle w:val="Normal"/>
+        <w:bidi w:val="0"/>
+        <w:spacing w:lineRule="auto" w:line="240" w:before="0" w:after="0"/>
+        <w:jc w:val="left"/>
+        <w:rPr>
+          <w:b w:val="false"/>
+          <w:bCs w:val="false"/>
+        </w:rPr>
+      </w:pPr>
+      <w:r>
+        <w:rPr>
+          <w:b w:val="false"/>
+          <w:bCs w:val="false"/>
+        </w:rPr>
+        <w:t>services:</w:t>
+      </w:r>
+    </w:p>
+    <w:p>
+      <w:pPr>
+        <w:pStyle w:val="Normal"/>
+        <w:bidi w:val="0"/>
+        <w:spacing w:lineRule="auto" w:line="240" w:before="0" w:after="0"/>
+        <w:jc w:val="left"/>
+        <w:rPr>
+          <w:b w:val="false"/>
+          <w:bCs w:val="false"/>
+        </w:rPr>
+      </w:pPr>
+      <w:r>
+        <w:rPr>
+          <w:b w:val="false"/>
+          <w:bCs w:val="false"/>
+        </w:rPr>
+        <w:t xml:space="preserve">  </w:t>
+      </w:r>
+      <w:r>
+        <w:rPr>
+          <w:b w:val="false"/>
+          <w:bCs w:val="false"/>
+        </w:rPr>
+        <w:t>ubuntu:</w:t>
+      </w:r>
+    </w:p>
+    <w:p>
+      <w:pPr>
+        <w:pStyle w:val="Normal"/>
+        <w:bidi w:val="0"/>
+        <w:spacing w:lineRule="auto" w:line="240" w:before="0" w:after="0"/>
+        <w:jc w:val="left"/>
+        <w:rPr>
+          <w:b w:val="false"/>
+          <w:bCs w:val="false"/>
+        </w:rPr>
+      </w:pPr>
+      <w:r>
+        <w:rPr>
+          <w:b w:val="false"/>
+          <w:bCs w:val="false"/>
+        </w:rPr>
+        <w:t xml:space="preserve">    </w:t>
+      </w:r>
+      <w:r>
+        <w:rPr>
+          <w:b w:val="false"/>
+          <w:bCs w:val="false"/>
+        </w:rPr>
+        <w:t>container_name: ubuntu-container-app</w:t>
+      </w:r>
+    </w:p>
+    <w:p>
+      <w:pPr>
+        <w:pStyle w:val="Normal"/>
+        <w:bidi w:val="0"/>
+        <w:spacing w:lineRule="auto" w:line="240" w:before="0" w:after="115"/>
+        <w:jc w:val="left"/>
+        <w:rPr>
+          <w:b w:val="false"/>
+          <w:bCs w:val="false"/>
+        </w:rPr>
+      </w:pPr>
+      <w:r>
+        <w:rPr>
+          <w:b w:val="false"/>
+          <w:bCs w:val="false"/>
+        </w:rPr>
+        <w:t>примечание: по умолчанию имя проекта будет совпадать с именем родительской директории.</w:t>
+      </w:r>
       <w:r>
         <w:br w:type="page"/>
       </w:r>
@@ -730,539 +1538,228 @@
         <w:bidi w:val="0"/>
         <w:spacing w:lineRule="auto" w:line="240" w:before="0" w:after="0"/>
         <w:jc w:val="left"/>
-        <w:rPr>
-          <w:b/>
-          <w:bCs/>
-        </w:rPr>
-      </w:pPr>
-      <w:r>
-        <w:rPr>
-          <w:b/>
-          <w:bCs/>
-        </w:rPr>
-        <w:t>docker compose up --no-deps -d serviceName</w:t>
-      </w:r>
-    </w:p>
-    <w:p>
-      <w:pPr>
-        <w:pStyle w:val="Normal"/>
-        <w:bidi w:val="0"/>
-        <w:spacing w:lineRule="auto" w:line="240" w:before="0" w:after="0"/>
-        <w:jc w:val="left"/>
-        <w:rPr>
-          <w:b/>
-          <w:bCs/>
-        </w:rPr>
-      </w:pPr>
-      <w:r>
-        <w:rPr>
-          <w:b w:val="false"/>
-          <w:bCs w:val="false"/>
-        </w:rPr>
-        <w:t>перезапустить конкретный контейнер из измененного образа без зависимых контейнеров.</w:t>
-      </w:r>
-    </w:p>
-    <w:p>
-      <w:pPr>
-        <w:pStyle w:val="Normal"/>
-        <w:bidi w:val="0"/>
-        <w:spacing w:lineRule="auto" w:line="240" w:before="0" w:after="115"/>
-        <w:jc w:val="left"/>
-        <w:rPr>
-          <w:b/>
-          <w:bCs/>
-        </w:rPr>
-      </w:pPr>
-      <w:r>
-        <w:rPr>
-          <w:b w:val="false"/>
-          <w:bCs w:val="false"/>
-        </w:rPr>
-        <w:t>Метод описан в документации, но даже там рекомендуется полностью перезапускать все многоконтейнерное приложение после изменения образа во избежание ошибок в работе.</w:t>
-      </w:r>
-    </w:p>
-    <w:p>
-      <w:pPr>
-        <w:pStyle w:val="Normal"/>
-        <w:bidi w:val="0"/>
-        <w:spacing w:lineRule="auto" w:line="240" w:before="0" w:after="0"/>
-        <w:jc w:val="left"/>
-        <w:rPr>
-          <w:b/>
-          <w:bCs/>
-        </w:rPr>
-      </w:pPr>
-      <w:r>
-        <w:rPr>
-          <w:b/>
-          <w:bCs/>
-        </w:rPr>
-        <w:t>docker create secret secretName fileWithPasswords.txt</w:t>
-      </w:r>
-    </w:p>
-    <w:p>
-      <w:pPr>
-        <w:pStyle w:val="Normal"/>
-        <w:bidi w:val="0"/>
-        <w:spacing w:lineRule="auto" w:line="240" w:before="0" w:after="0"/>
-        <w:jc w:val="left"/>
-        <w:rPr>
-          <w:b/>
-          <w:bCs/>
-        </w:rPr>
-      </w:pPr>
-      <w:r>
-        <w:rPr>
-          <w:rStyle w:val="Hyperlink"/>
-          <w:b w:val="false"/>
-          <w:bCs w:val="false"/>
-        </w:rPr>
-        <w:t>https://docs.docker.com/compose/how-tos/use-secrets/</w:t>
-      </w:r>
-    </w:p>
-    <w:p>
-      <w:pPr>
-        <w:pStyle w:val="Normal"/>
-        <w:bidi w:val="0"/>
-        <w:spacing w:lineRule="auto" w:line="240" w:before="0" w:after="0"/>
-        <w:jc w:val="left"/>
-        <w:rPr>
-          <w:b/>
-          <w:bCs/>
-        </w:rPr>
-      </w:pPr>
-      <w:r>
-        <w:rPr>
-          <w:rStyle w:val="Hyperlink"/>
-          <w:b w:val="false"/>
-          <w:bCs w:val="false"/>
-        </w:rPr>
-        <w:t>https://docs.docker.com/engine/swarm/secrets/</w:t>
-      </w:r>
-    </w:p>
-    <w:p>
-      <w:pPr>
-        <w:pStyle w:val="Normal"/>
-        <w:bidi w:val="0"/>
-        <w:spacing w:lineRule="auto" w:line="240" w:before="0" w:after="115"/>
-        <w:jc w:val="left"/>
-        <w:rPr>
-          <w:b/>
-          <w:bCs/>
-        </w:rPr>
-      </w:pPr>
-      <w:r>
-        <w:rPr>
-          <w:b w:val="false"/>
-          <w:bCs w:val="false"/>
-        </w:rPr>
-        <w:t>В docker хорошей практикой является не хранить пароли в образах во избежания их утечки при коммитах, а использовать secret. Смотри документацию по ссылкам и в шпаргалке secret.docx. Пока что погружатся в эту тему не буду.</w:t>
-      </w:r>
-    </w:p>
-    <w:p>
-      <w:pPr>
-        <w:pStyle w:val="Normal"/>
-        <w:bidi w:val="0"/>
-        <w:spacing w:lineRule="auto" w:line="240" w:before="0" w:after="115"/>
-        <w:jc w:val="left"/>
-        <w:rPr>
-          <w:b/>
-          <w:bCs/>
-        </w:rPr>
-      </w:pPr>
-      <w:r>
-        <w:rPr>
-          <w:b/>
-          <w:bCs/>
-        </w:rPr>
-        <w:t>top-level elements, attributes, and their values of compose.yaml:</w:t>
-      </w:r>
-    </w:p>
-    <w:p>
-      <w:pPr>
-        <w:pStyle w:val="Normal"/>
-        <w:bidi w:val="0"/>
-        <w:spacing w:lineRule="auto" w:line="240"/>
-        <w:jc w:val="left"/>
-        <w:rPr>
-          <w:b/>
-          <w:bCs/>
-        </w:rPr>
-      </w:pPr>
-      <w:r>
-        <w:rPr>
-          <w:b/>
-          <w:bCs/>
-        </w:rPr>
-        <w:t># Comments</w:t>
-      </w:r>
-    </w:p>
-    <w:p>
-      <w:pPr>
-        <w:pStyle w:val="Normal"/>
-        <w:bidi w:val="0"/>
-        <w:spacing w:lineRule="auto" w:line="240" w:before="0" w:after="115"/>
-        <w:jc w:val="left"/>
-        <w:rPr>
-          <w:b w:val="false"/>
-          <w:bCs w:val="false"/>
-        </w:rPr>
-      </w:pPr>
-      <w:r>
-        <w:rPr>
-          <w:b w:val="false"/>
-          <w:bCs w:val="false"/>
-        </w:rPr>
-        <w:t>коментировать можно только построчно</w:t>
-      </w:r>
-    </w:p>
-    <w:p>
-      <w:pPr>
-        <w:pStyle w:val="Normal"/>
-        <w:bidi w:val="0"/>
-        <w:spacing w:lineRule="auto" w:line="240" w:before="0" w:after="0"/>
-        <w:jc w:val="left"/>
-        <w:rPr>
-          <w:b/>
-          <w:bCs/>
-        </w:rPr>
-      </w:pPr>
-      <w:r>
-        <w:rPr>
-          <w:b/>
-          <w:bCs/>
-        </w:rPr>
-        <w:t>top-level: value</w:t>
-      </w:r>
-    </w:p>
-    <w:p>
-      <w:pPr>
-        <w:pStyle w:val="Normal"/>
-        <w:bidi w:val="0"/>
-        <w:spacing w:lineRule="auto" w:line="240" w:before="0" w:after="0"/>
-        <w:jc w:val="left"/>
-        <w:rPr>
-          <w:b/>
-          <w:bCs/>
-        </w:rPr>
-      </w:pPr>
-      <w:r>
-        <w:rPr>
-          <w:b/>
-          <w:bCs/>
-        </w:rPr>
-        <w:t>top-level:</w:t>
-      </w:r>
-    </w:p>
-    <w:p>
-      <w:pPr>
-        <w:pStyle w:val="Normal"/>
-        <w:bidi w:val="0"/>
-        <w:spacing w:lineRule="auto" w:line="240" w:before="0" w:after="0"/>
-        <w:jc w:val="left"/>
-        <w:rPr>
-          <w:b/>
-          <w:bCs/>
-        </w:rPr>
-      </w:pPr>
-      <w:r>
-        <w:rPr>
-          <w:b/>
-          <w:bCs/>
+        <w:rPr/>
+      </w:pPr>
+      <w:r>
+        <w:rPr>
+          <w:b/>
+          <w:bCs/>
+        </w:rPr>
+        <w:t>services:</w:t>
+      </w:r>
+    </w:p>
+    <w:p>
+      <w:pPr>
+        <w:pStyle w:val="Normal"/>
+        <w:bidi w:val="0"/>
+        <w:spacing w:lineRule="auto" w:line="240" w:before="0" w:after="0"/>
+        <w:jc w:val="left"/>
+        <w:rPr>
+          <w:b w:val="false"/>
+          <w:bCs w:val="false"/>
+        </w:rPr>
+      </w:pPr>
+      <w:r>
+        <w:rPr>
+          <w:b w:val="false"/>
+          <w:bCs w:val="false"/>
+        </w:rPr>
+        <w:t>top-level элемент содержащий ассоциативный массив, keys которого являются имена контейнеров, а values их настройки</w:t>
+      </w:r>
+    </w:p>
+    <w:p>
+      <w:pPr>
+        <w:pStyle w:val="Normal"/>
+        <w:bidi w:val="0"/>
+        <w:spacing w:lineRule="auto" w:line="240" w:before="0" w:after="0"/>
+        <w:jc w:val="left"/>
+        <w:rPr>
+          <w:b w:val="false"/>
+          <w:bCs w:val="false"/>
+        </w:rPr>
+      </w:pPr>
+      <w:r>
+        <w:rPr>
+          <w:b w:val="false"/>
+          <w:bCs w:val="false"/>
+        </w:rPr>
+        <w:t>services:</w:t>
+      </w:r>
+    </w:p>
+    <w:p>
+      <w:pPr>
+        <w:pStyle w:val="Normal"/>
+        <w:bidi w:val="0"/>
+        <w:spacing w:lineRule="auto" w:line="240" w:before="0" w:after="0"/>
+        <w:jc w:val="left"/>
+        <w:rPr>
+          <w:color w:val="00A933"/>
+        </w:rPr>
+      </w:pPr>
+      <w:r>
+        <w:rPr>
+          <w:b w:val="false"/>
+          <w:bCs w:val="false"/>
+          <w:color w:val="00A933"/>
         </w:rPr>
         <w:t xml:space="preserve">  </w:t>
       </w:r>
       <w:r>
         <w:rPr>
-          <w:b/>
-          <w:bCs/>
-        </w:rPr>
-        <w:t>attribute: value</w:t>
-      </w:r>
-    </w:p>
-    <w:p>
-      <w:pPr>
-        <w:pStyle w:val="Normal"/>
-        <w:bidi w:val="0"/>
-        <w:spacing w:lineRule="auto" w:line="240" w:before="0" w:after="0"/>
-        <w:jc w:val="left"/>
-        <w:rPr>
-          <w:b/>
-          <w:bCs/>
-        </w:rPr>
-      </w:pPr>
-      <w:r>
-        <w:rPr>
-          <w:b/>
-          <w:bCs/>
+          <w:b w:val="false"/>
+          <w:bCs w:val="false"/>
+          <w:color w:val="00A933"/>
+        </w:rPr>
+        <w:t>web-server:</w:t>
+      </w:r>
+    </w:p>
+    <w:p>
+      <w:pPr>
+        <w:pStyle w:val="Normal"/>
+        <w:bidi w:val="0"/>
+        <w:spacing w:lineRule="auto" w:line="240" w:before="0" w:after="0"/>
+        <w:jc w:val="left"/>
+        <w:rPr>
+          <w:color w:val="00A933"/>
+        </w:rPr>
+      </w:pPr>
+      <w:r>
+        <w:rPr>
+          <w:b w:val="false"/>
+          <w:bCs w:val="false"/>
+          <w:color w:val="00A933"/>
+        </w:rPr>
+        <w:t xml:space="preserve">    </w:t>
+      </w:r>
+      <w:r>
+        <w:rPr>
+          <w:b w:val="false"/>
+          <w:bCs w:val="false"/>
+          <w:color w:val="00A933"/>
+        </w:rPr>
+        <w:t>image: nginx:latest</w:t>
+      </w:r>
+    </w:p>
+    <w:p>
+      <w:pPr>
+        <w:pStyle w:val="Normal"/>
+        <w:bidi w:val="0"/>
+        <w:spacing w:lineRule="auto" w:line="240" w:before="0" w:after="0"/>
+        <w:jc w:val="left"/>
+        <w:rPr>
+          <w:color w:val="00A933"/>
+        </w:rPr>
+      </w:pPr>
+      <w:r>
+        <w:rPr>
+          <w:b w:val="false"/>
+          <w:bCs w:val="false"/>
+          <w:color w:val="00A933"/>
+        </w:rPr>
+        <w:t xml:space="preserve">    </w:t>
+      </w:r>
+      <w:r>
+        <w:rPr>
+          <w:b w:val="false"/>
+          <w:bCs w:val="false"/>
+          <w:color w:val="00A933"/>
+        </w:rPr>
+        <w:t>...</w:t>
+      </w:r>
+    </w:p>
+    <w:p>
+      <w:pPr>
+        <w:pStyle w:val="Normal"/>
+        <w:bidi w:val="0"/>
+        <w:spacing w:lineRule="auto" w:line="240" w:before="0" w:after="0"/>
+        <w:jc w:val="left"/>
+        <w:rPr>
+          <w:b w:val="false"/>
+          <w:bCs w:val="false"/>
+        </w:rPr>
+      </w:pPr>
+      <w:r>
+        <w:rPr>
+          <w:b w:val="false"/>
+          <w:bCs w:val="false"/>
         </w:rPr>
         <w:t xml:space="preserve">  </w:t>
       </w:r>
       <w:r>
         <w:rPr>
-          <w:b/>
-          <w:bCs/>
-        </w:rPr>
-        <w:t>attribute:</w:t>
-      </w:r>
-    </w:p>
-    <w:p>
-      <w:pPr>
-        <w:pStyle w:val="Normal"/>
-        <w:bidi w:val="0"/>
-        <w:spacing w:lineRule="auto" w:line="240" w:before="0" w:after="0"/>
-        <w:jc w:val="left"/>
-        <w:rPr>
-          <w:b/>
-          <w:bCs/>
-        </w:rPr>
-      </w:pPr>
-      <w:r>
-        <w:rPr>
-          <w:b/>
-          <w:bCs/>
+          <w:b w:val="false"/>
+          <w:bCs w:val="false"/>
+        </w:rPr>
+        <w:t>db:</w:t>
+      </w:r>
+    </w:p>
+    <w:p>
+      <w:pPr>
+        <w:pStyle w:val="Normal"/>
+        <w:bidi w:val="0"/>
+        <w:spacing w:lineRule="auto" w:line="240" w:before="0" w:after="0"/>
+        <w:jc w:val="left"/>
+        <w:rPr>
+          <w:b w:val="false"/>
+          <w:bCs w:val="false"/>
+        </w:rPr>
+      </w:pPr>
+      <w:r>
+        <w:rPr>
+          <w:b w:val="false"/>
+          <w:bCs w:val="false"/>
         </w:rPr>
         <w:t xml:space="preserve">    </w:t>
       </w:r>
       <w:r>
         <w:rPr>
-          <w:b/>
-          <w:bCs/>
-        </w:rPr>
-        <w:t>attribute: value</w:t>
-      </w:r>
-    </w:p>
-    <w:p>
-      <w:pPr>
-        <w:pStyle w:val="Normal"/>
-        <w:bidi w:val="0"/>
-        <w:spacing w:lineRule="auto" w:line="240" w:before="0" w:after="0"/>
-        <w:jc w:val="left"/>
-        <w:rPr>
-          <w:b/>
-          <w:bCs/>
-        </w:rPr>
-      </w:pPr>
-      <w:r>
-        <w:rPr>
-          <w:b/>
-          <w:bCs/>
+          <w:b w:val="false"/>
+          <w:bCs w:val="false"/>
+        </w:rPr>
+        <w:t>build: .</w:t>
+      </w:r>
+    </w:p>
+    <w:p>
+      <w:pPr>
+        <w:pStyle w:val="Normal"/>
+        <w:bidi w:val="0"/>
+        <w:spacing w:lineRule="auto" w:line="240" w:before="0" w:after="0"/>
+        <w:jc w:val="left"/>
+        <w:rPr>
+          <w:b w:val="false"/>
+          <w:bCs w:val="false"/>
+        </w:rPr>
+      </w:pPr>
+      <w:r>
+        <w:rPr>
+          <w:b w:val="false"/>
+          <w:bCs w:val="false"/>
         </w:rPr>
         <w:t xml:space="preserve">    </w:t>
       </w:r>
       <w:r>
         <w:rPr>
-          <w:b/>
-          <w:bCs/>
-        </w:rPr>
-        <w:t>attribute: value</w:t>
-      </w:r>
-    </w:p>
-    <w:p>
-      <w:pPr>
-        <w:pStyle w:val="Normal"/>
-        <w:bidi w:val="0"/>
-        <w:spacing w:lineRule="auto" w:line="240" w:before="0" w:after="0"/>
-        <w:jc w:val="left"/>
-        <w:rPr>
-          <w:b w:val="false"/>
-          <w:bCs w:val="false"/>
-        </w:rPr>
-      </w:pPr>
-      <w:r>
-        <w:rPr>
-          <w:b w:val="false"/>
-          <w:bCs w:val="false"/>
-        </w:rPr>
-        <w:t>структура данных в YAML файле должна быть в виде "ключ: значение" как в ассоциативном массиве. Top-level элементы могут иметь как значения так и атрибуты. Attribute тоже могут иметь как значения так и атрибуты со своими значениями.</w:t>
-      </w:r>
-    </w:p>
-    <w:p>
-      <w:pPr>
-        <w:pStyle w:val="Normal"/>
-        <w:bidi w:val="0"/>
-        <w:spacing w:lineRule="auto" w:line="240" w:before="0" w:after="115"/>
-        <w:jc w:val="left"/>
-        <w:rPr>
-          <w:b w:val="false"/>
-          <w:bCs w:val="false"/>
-        </w:rPr>
-      </w:pPr>
-      <w:r>
-        <w:rPr>
-          <w:b w:val="false"/>
-          <w:bCs w:val="false"/>
-        </w:rPr>
-        <w:t>Уровень вложенности определяется отступами. Отступы должны выполнятся пробелами: количество пробелов на уровень не нормируется, но должно быть одинаковым в приделах одного документа, в примерах документации используется два пробела.</w:t>
-      </w:r>
-    </w:p>
-    <w:p>
-      <w:pPr>
-        <w:pStyle w:val="Normal"/>
-        <w:bidi w:val="0"/>
-        <w:spacing w:lineRule="auto" w:line="240" w:before="0" w:after="0"/>
-        <w:jc w:val="left"/>
-        <w:rPr>
-          <w:b/>
-          <w:bCs/>
-        </w:rPr>
-      </w:pPr>
-      <w:r>
-        <w:rPr>
-          <w:b/>
-          <w:bCs/>
-        </w:rPr>
-        <w:t>name: some</w:t>
-      </w:r>
-    </w:p>
-    <w:p>
-      <w:pPr>
-        <w:pStyle w:val="Normal"/>
-        <w:bidi w:val="0"/>
-        <w:spacing w:lineRule="auto" w:line="240" w:before="0" w:after="58"/>
-        <w:jc w:val="left"/>
-        <w:rPr>
-          <w:b w:val="false"/>
-          <w:bCs w:val="false"/>
-        </w:rPr>
-      </w:pPr>
-      <w:r>
-        <w:rPr>
-          <w:b w:val="false"/>
-          <w:bCs w:val="false"/>
-        </w:rPr>
-        <w:t>определяет имя для элемента, может использоватся как top-level и как attribute.</w:t>
-      </w:r>
-    </w:p>
-    <w:p>
-      <w:pPr>
-        <w:pStyle w:val="Normal"/>
-        <w:bidi w:val="0"/>
-        <w:spacing w:lineRule="auto" w:line="240" w:before="0" w:after="0"/>
-        <w:jc w:val="left"/>
-        <w:rPr>
-          <w:b w:val="false"/>
-          <w:bCs w:val="false"/>
-        </w:rPr>
-      </w:pPr>
-      <w:r>
-        <w:rPr>
-          <w:b w:val="false"/>
-          <w:bCs w:val="false"/>
-        </w:rPr>
-        <w:t>верхний уровень и аналоги для командной строки:</w:t>
-      </w:r>
-    </w:p>
-    <w:p>
-      <w:pPr>
-        <w:pStyle w:val="Normal"/>
-        <w:bidi w:val="0"/>
-        <w:spacing w:lineRule="auto" w:line="240" w:before="0" w:after="0"/>
-        <w:jc w:val="left"/>
-        <w:rPr>
-          <w:b w:val="false"/>
-          <w:bCs w:val="false"/>
-        </w:rPr>
-      </w:pPr>
-      <w:r>
-        <w:rPr>
-          <w:b w:val="false"/>
-          <w:bCs w:val="false"/>
-        </w:rPr>
-        <w:t>name: myproject</w:t>
-      </w:r>
-    </w:p>
-    <w:p>
-      <w:pPr>
-        <w:pStyle w:val="Normal"/>
-        <w:bidi w:val="0"/>
-        <w:spacing w:lineRule="auto" w:line="240" w:before="0" w:after="0"/>
-        <w:jc w:val="left"/>
-        <w:rPr>
-          <w:b w:val="false"/>
-          <w:bCs w:val="false"/>
-        </w:rPr>
-      </w:pPr>
-      <w:r>
-        <w:rPr>
-          <w:b w:val="false"/>
-          <w:bCs w:val="false"/>
-        </w:rPr>
-        <w:t>docker compose -p myproject up</w:t>
-      </w:r>
-    </w:p>
-    <w:p>
-      <w:pPr>
-        <w:pStyle w:val="Normal"/>
-        <w:bidi w:val="0"/>
-        <w:spacing w:lineRule="auto" w:line="240" w:before="0" w:after="58"/>
-        <w:jc w:val="left"/>
-        <w:rPr>
-          <w:b w:val="false"/>
-          <w:bCs w:val="false"/>
-        </w:rPr>
-      </w:pPr>
-      <w:r>
-        <w:rPr>
-          <w:b w:val="false"/>
-          <w:bCs w:val="false"/>
-        </w:rPr>
-        <w:t>docker compose --project-name myproject up</w:t>
-      </w:r>
-    </w:p>
-    <w:p>
-      <w:pPr>
-        <w:pStyle w:val="Normal"/>
-        <w:bidi w:val="0"/>
-        <w:spacing w:lineRule="auto" w:line="240" w:before="0" w:after="0"/>
-        <w:jc w:val="left"/>
-        <w:rPr>
-          <w:b w:val="false"/>
-          <w:bCs w:val="false"/>
-        </w:rPr>
-      </w:pPr>
-      <w:r>
-        <w:rPr>
-          <w:b w:val="false"/>
-          <w:bCs w:val="false"/>
-        </w:rPr>
-        <w:t>атрибуты:</w:t>
-      </w:r>
-    </w:p>
-    <w:p>
-      <w:pPr>
-        <w:pStyle w:val="Normal"/>
-        <w:bidi w:val="0"/>
-        <w:spacing w:lineRule="auto" w:line="240" w:before="0" w:after="0"/>
-        <w:jc w:val="left"/>
-        <w:rPr>
-          <w:b w:val="false"/>
-          <w:bCs w:val="false"/>
-        </w:rPr>
-      </w:pPr>
-      <w:r>
-        <w:rPr>
-          <w:b w:val="false"/>
-          <w:bCs w:val="false"/>
-        </w:rPr>
-        <w:t>networks:</w:t>
-      </w:r>
-    </w:p>
-    <w:p>
-      <w:pPr>
-        <w:pStyle w:val="Normal"/>
-        <w:bidi w:val="0"/>
-        <w:spacing w:lineRule="auto" w:line="240" w:before="0" w:after="0"/>
-        <w:jc w:val="left"/>
-        <w:rPr>
-          <w:b w:val="false"/>
-          <w:bCs w:val="false"/>
-        </w:rPr>
-      </w:pPr>
-      <w:r>
-        <w:rPr>
-          <w:b w:val="false"/>
-          <w:bCs w:val="false"/>
+          <w:b w:val="false"/>
+          <w:bCs w:val="false"/>
+        </w:rPr>
+        <w:t>...</w:t>
+      </w:r>
+    </w:p>
+    <w:p>
+      <w:pPr>
+        <w:pStyle w:val="Normal"/>
+        <w:bidi w:val="0"/>
+        <w:spacing w:lineRule="auto" w:line="240" w:before="0" w:after="0"/>
+        <w:jc w:val="left"/>
+        <w:rPr>
+          <w:color w:val="2A6099"/>
+        </w:rPr>
+      </w:pPr>
+      <w:r>
+        <w:rPr>
+          <w:b w:val="false"/>
+          <w:bCs w:val="false"/>
+          <w:color w:val="2A6099"/>
         </w:rPr>
         <w:t xml:space="preserve">  </w:t>
       </w:r>
@@ -1270,25 +1767,26 @@
         <w:rPr>
           <w:b w:val="false"/>
           <w:bCs w:val="false"/>
-        </w:rPr>
-        <w:t>frontend:</w:t>
-      </w:r>
-    </w:p>
-    <w:p>
-      <w:pPr>
-        <w:pStyle w:val="Normal"/>
-        <w:bidi w:val="0"/>
-        <w:spacing w:lineRule="auto" w:line="240" w:before="0" w:after="58"/>
-        <w:jc w:val="left"/>
-        <w:rPr>
-          <w:b w:val="false"/>
-          <w:bCs w:val="false"/>
-        </w:rPr>
-      </w:pPr>
-      <w:r>
-        <w:rPr>
-          <w:b w:val="false"/>
-          <w:bCs w:val="false"/>
+          <w:color w:val="2A6099"/>
+        </w:rPr>
+        <w:t>backend:</w:t>
+      </w:r>
+    </w:p>
+    <w:p>
+      <w:pPr>
+        <w:pStyle w:val="Normal"/>
+        <w:bidi w:val="0"/>
+        <w:spacing w:lineRule="auto" w:line="240" w:before="0" w:after="0"/>
+        <w:jc w:val="left"/>
+        <w:rPr>
+          <w:color w:val="2A6099"/>
+        </w:rPr>
+      </w:pPr>
+      <w:r>
+        <w:rPr>
+          <w:b w:val="false"/>
+          <w:bCs w:val="false"/>
+          <w:color w:val="2A6099"/>
         </w:rPr>
         <w:t xml:space="preserve">    </w:t>
       </w:r>
@@ -1296,70 +1794,80 @@
         <w:rPr>
           <w:b w:val="false"/>
           <w:bCs w:val="false"/>
-        </w:rPr>
-        <w:t>name: custom_frontend</w:t>
-      </w:r>
-    </w:p>
-    <w:p>
-      <w:pPr>
-        <w:pStyle w:val="Normal"/>
-        <w:bidi w:val="0"/>
-        <w:spacing w:lineRule="auto" w:line="240" w:before="0" w:after="0"/>
-        <w:jc w:val="left"/>
-        <w:rPr>
-          <w:b w:val="false"/>
-          <w:bCs w:val="false"/>
-        </w:rPr>
-      </w:pPr>
-      <w:r>
-        <w:rPr>
-          <w:b w:val="false"/>
-          <w:bCs w:val="false"/>
-        </w:rPr>
-        <w:t>volumes:</w:t>
-      </w:r>
-    </w:p>
-    <w:p>
-      <w:pPr>
-        <w:pStyle w:val="Normal"/>
-        <w:bidi w:val="0"/>
-        <w:spacing w:lineRule="auto" w:line="240" w:before="0" w:after="0"/>
-        <w:jc w:val="left"/>
-        <w:rPr>
-          <w:b w:val="false"/>
-          <w:bCs w:val="false"/>
-        </w:rPr>
-      </w:pPr>
-      <w:r>
-        <w:rPr>
-          <w:b w:val="false"/>
-          <w:bCs w:val="false"/>
-        </w:rPr>
-        <w:t xml:space="preserve">  </w:t>
-      </w:r>
-      <w:r>
-        <w:rPr>
-          <w:b w:val="false"/>
-          <w:bCs w:val="false"/>
-        </w:rPr>
-        <w:t>db-data:</w:t>
-      </w:r>
-    </w:p>
-    <w:p>
-      <w:pPr>
-        <w:pStyle w:val="Normal"/>
-        <w:bidi w:val="0"/>
-        <w:spacing w:lineRule="auto" w:line="240" w:before="0" w:after="58"/>
-        <w:jc w:val="left"/>
-        <w:rPr>
-          <w:b w:val="false"/>
-          <w:bCs w:val="false"/>
-        </w:rPr>
-      </w:pPr>
-      <w:r>
-        <w:rPr>
-          <w:b w:val="false"/>
-          <w:bCs w:val="false"/>
+          <w:color w:val="2A6099"/>
+        </w:rPr>
+        <w:t>build:</w:t>
+      </w:r>
+    </w:p>
+    <w:p>
+      <w:pPr>
+        <w:pStyle w:val="Normal"/>
+        <w:bidi w:val="0"/>
+        <w:spacing w:lineRule="auto" w:line="240" w:before="0" w:after="0"/>
+        <w:jc w:val="left"/>
+        <w:rPr>
+          <w:color w:val="2A6099"/>
+        </w:rPr>
+      </w:pPr>
+      <w:r>
+        <w:rPr>
+          <w:b w:val="false"/>
+          <w:bCs w:val="false"/>
+          <w:color w:val="2A6099"/>
+        </w:rPr>
+        <w:t xml:space="preserve">      </w:t>
+      </w:r>
+      <w:r>
+        <w:rPr>
+          <w:b w:val="false"/>
+          <w:bCs w:val="false"/>
+          <w:color w:val="2A6099"/>
+        </w:rPr>
+        <w:t>context: ./dir</w:t>
+      </w:r>
+    </w:p>
+    <w:p>
+      <w:pPr>
+        <w:pStyle w:val="Normal"/>
+        <w:bidi w:val="0"/>
+        <w:spacing w:lineRule="auto" w:line="240" w:before="0" w:after="0"/>
+        <w:jc w:val="left"/>
+        <w:rPr>
+          <w:color w:val="2A6099"/>
+        </w:rPr>
+      </w:pPr>
+      <w:r>
+        <w:rPr>
+          <w:b w:val="false"/>
+          <w:bCs w:val="false"/>
+          <w:color w:val="2A6099"/>
+        </w:rPr>
+        <w:t xml:space="preserve">      </w:t>
+      </w:r>
+      <w:r>
+        <w:rPr>
+          <w:b w:val="false"/>
+          <w:bCs w:val="false"/>
+          <w:color w:val="2A6099"/>
+        </w:rPr>
+        <w:t>dockerfile: Dockerfile-alternate</w:t>
+      </w:r>
+    </w:p>
+    <w:p>
+      <w:pPr>
+        <w:pStyle w:val="Normal"/>
+        <w:bidi w:val="0"/>
+        <w:spacing w:lineRule="auto" w:line="240" w:before="0" w:after="0"/>
+        <w:jc w:val="left"/>
+        <w:rPr>
+          <w:color w:val="2A6099"/>
+        </w:rPr>
+      </w:pPr>
+      <w:r>
+        <w:rPr>
+          <w:b w:val="false"/>
+          <w:bCs w:val="false"/>
+          <w:color w:val="2A6099"/>
         </w:rPr>
         <w:t xml:space="preserve">    </w:t>
       </w:r>
@@ -1367,234 +1875,7 @@
         <w:rPr>
           <w:b w:val="false"/>
           <w:bCs w:val="false"/>
-        </w:rPr>
-        <w:t>name: "my-app-data"</w:t>
-      </w:r>
-    </w:p>
-    <w:p>
-      <w:pPr>
-        <w:pStyle w:val="Normal"/>
-        <w:bidi w:val="0"/>
-        <w:spacing w:lineRule="auto" w:line="240" w:before="0" w:after="0"/>
-        <w:jc w:val="left"/>
-        <w:rPr>
-          <w:b w:val="false"/>
-          <w:bCs w:val="false"/>
-        </w:rPr>
-      </w:pPr>
-      <w:r>
-        <w:rPr>
-          <w:b w:val="false"/>
-          <w:bCs w:val="false"/>
-        </w:rPr>
-        <w:t>services:</w:t>
-      </w:r>
-    </w:p>
-    <w:p>
-      <w:pPr>
-        <w:pStyle w:val="Normal"/>
-        <w:bidi w:val="0"/>
-        <w:spacing w:lineRule="auto" w:line="240" w:before="0" w:after="0"/>
-        <w:jc w:val="left"/>
-        <w:rPr>
-          <w:b w:val="false"/>
-          <w:bCs w:val="false"/>
-        </w:rPr>
-      </w:pPr>
-      <w:r>
-        <w:rPr>
-          <w:b w:val="false"/>
-          <w:bCs w:val="false"/>
-        </w:rPr>
-        <w:t xml:space="preserve">  </w:t>
-      </w:r>
-      <w:r>
-        <w:rPr>
-          <w:b w:val="false"/>
-          <w:bCs w:val="false"/>
-        </w:rPr>
-        <w:t>ubuntu:</w:t>
-      </w:r>
-    </w:p>
-    <w:p>
-      <w:pPr>
-        <w:pStyle w:val="Normal"/>
-        <w:bidi w:val="0"/>
-        <w:spacing w:lineRule="auto" w:line="240" w:before="0" w:after="0"/>
-        <w:jc w:val="left"/>
-        <w:rPr>
-          <w:b w:val="false"/>
-          <w:bCs w:val="false"/>
-        </w:rPr>
-      </w:pPr>
-      <w:r>
-        <w:rPr>
-          <w:b w:val="false"/>
-          <w:bCs w:val="false"/>
-        </w:rPr>
-        <w:t xml:space="preserve">    </w:t>
-      </w:r>
-      <w:r>
-        <w:rPr>
-          <w:b w:val="false"/>
-          <w:bCs w:val="false"/>
-        </w:rPr>
-        <w:t>container_name: ubuntu-container-app</w:t>
-      </w:r>
-    </w:p>
-    <w:p>
-      <w:pPr>
-        <w:pStyle w:val="Normal"/>
-        <w:bidi w:val="0"/>
-        <w:spacing w:lineRule="auto" w:line="240" w:before="0" w:after="115"/>
-        <w:jc w:val="left"/>
-        <w:rPr>
-          <w:b w:val="false"/>
-          <w:bCs w:val="false"/>
-        </w:rPr>
-      </w:pPr>
-      <w:r>
-        <w:rPr>
-          <w:b w:val="false"/>
-          <w:bCs w:val="false"/>
-        </w:rPr>
-        <w:t>примечание: по умолчанию имя проекта будет совпадать с именем родительской директории.</w:t>
-      </w:r>
-      <w:r>
-        <w:br w:type="page"/>
-      </w:r>
-    </w:p>
-    <w:p>
-      <w:pPr>
-        <w:pStyle w:val="Normal"/>
-        <w:bidi w:val="0"/>
-        <w:spacing w:lineRule="auto" w:line="240" w:before="0" w:after="0"/>
-        <w:jc w:val="left"/>
-        <w:rPr/>
-      </w:pPr>
-      <w:r>
-        <w:rPr>
-          <w:b/>
-          <w:bCs/>
-        </w:rPr>
-        <w:t>services:</w:t>
-      </w:r>
-    </w:p>
-    <w:p>
-      <w:pPr>
-        <w:pStyle w:val="Normal"/>
-        <w:bidi w:val="0"/>
-        <w:spacing w:lineRule="auto" w:line="240" w:before="0" w:after="0"/>
-        <w:jc w:val="left"/>
-        <w:rPr>
-          <w:b w:val="false"/>
-          <w:bCs w:val="false"/>
-        </w:rPr>
-      </w:pPr>
-      <w:r>
-        <w:rPr>
-          <w:b w:val="false"/>
-          <w:bCs w:val="false"/>
-        </w:rPr>
-        <w:t>top-level элемент содержащий ассоциативный массив, keys которого являются имена контейнеров, а values их настройки</w:t>
-      </w:r>
-    </w:p>
-    <w:p>
-      <w:pPr>
-        <w:pStyle w:val="Normal"/>
-        <w:bidi w:val="0"/>
-        <w:spacing w:lineRule="auto" w:line="240" w:before="0" w:after="0"/>
-        <w:jc w:val="left"/>
-        <w:rPr>
-          <w:b w:val="false"/>
-          <w:bCs w:val="false"/>
-        </w:rPr>
-      </w:pPr>
-      <w:r>
-        <w:rPr>
-          <w:b w:val="false"/>
-          <w:bCs w:val="false"/>
-        </w:rPr>
-        <w:t>services:</w:t>
-      </w:r>
-    </w:p>
-    <w:p>
-      <w:pPr>
-        <w:pStyle w:val="Normal"/>
-        <w:bidi w:val="0"/>
-        <w:spacing w:lineRule="auto" w:line="240" w:before="0" w:after="0"/>
-        <w:jc w:val="left"/>
-        <w:rPr>
-          <w:color w:val="00A933"/>
-        </w:rPr>
-      </w:pPr>
-      <w:r>
-        <w:rPr>
-          <w:b w:val="false"/>
-          <w:bCs w:val="false"/>
-          <w:color w:val="00A933"/>
-        </w:rPr>
-        <w:t xml:space="preserve">  </w:t>
-      </w:r>
-      <w:r>
-        <w:rPr>
-          <w:b w:val="false"/>
-          <w:bCs w:val="false"/>
-          <w:color w:val="00A933"/>
-        </w:rPr>
-        <w:t>web-server:</w:t>
-      </w:r>
-    </w:p>
-    <w:p>
-      <w:pPr>
-        <w:pStyle w:val="Normal"/>
-        <w:bidi w:val="0"/>
-        <w:spacing w:lineRule="auto" w:line="240" w:before="0" w:after="0"/>
-        <w:jc w:val="left"/>
-        <w:rPr>
-          <w:color w:val="00A933"/>
-        </w:rPr>
-      </w:pPr>
-      <w:r>
-        <w:rPr>
-          <w:b w:val="false"/>
-          <w:bCs w:val="false"/>
-          <w:color w:val="00A933"/>
-        </w:rPr>
-        <w:t xml:space="preserve">    </w:t>
-      </w:r>
-      <w:r>
-        <w:rPr>
-          <w:b w:val="false"/>
-          <w:bCs w:val="false"/>
-          <w:color w:val="00A933"/>
-        </w:rPr>
-        <w:t>image: nginx:latest</w:t>
-      </w:r>
-    </w:p>
-    <w:p>
-      <w:pPr>
-        <w:pStyle w:val="Normal"/>
-        <w:bidi w:val="0"/>
-        <w:spacing w:lineRule="auto" w:line="240" w:before="0" w:after="0"/>
-        <w:jc w:val="left"/>
-        <w:rPr>
-          <w:color w:val="00A933"/>
-        </w:rPr>
-      </w:pPr>
-      <w:r>
-        <w:rPr>
-          <w:b w:val="false"/>
-          <w:bCs w:val="false"/>
-          <w:color w:val="00A933"/>
-        </w:rPr>
-        <w:t xml:space="preserve">    </w:t>
-      </w:r>
-      <w:r>
-        <w:rPr>
-          <w:b w:val="false"/>
-          <w:bCs w:val="false"/>
-          <w:color w:val="00A933"/>
+          <w:color w:val="2A6099"/>
         </w:rPr>
         <w:t>...</w:t>
       </w:r>
@@ -1606,219 +1887,6 @@
         <w:spacing w:lineRule="auto" w:line="240" w:before="0" w:after="0"/>
         <w:jc w:val="left"/>
         <w:rPr>
-          <w:b w:val="false"/>
-          <w:bCs w:val="false"/>
-        </w:rPr>
-      </w:pPr>
-      <w:r>
-        <w:rPr>
-          <w:b w:val="false"/>
-          <w:bCs w:val="false"/>
-        </w:rPr>
-        <w:t xml:space="preserve">  </w:t>
-      </w:r>
-      <w:r>
-        <w:rPr>
-          <w:b w:val="false"/>
-          <w:bCs w:val="false"/>
-        </w:rPr>
-        <w:t>db:</w:t>
-      </w:r>
-    </w:p>
-    <w:p>
-      <w:pPr>
-        <w:pStyle w:val="Normal"/>
-        <w:bidi w:val="0"/>
-        <w:spacing w:lineRule="auto" w:line="240" w:before="0" w:after="0"/>
-        <w:jc w:val="left"/>
-        <w:rPr>
-          <w:b w:val="false"/>
-          <w:bCs w:val="false"/>
-        </w:rPr>
-      </w:pPr>
-      <w:r>
-        <w:rPr>
-          <w:b w:val="false"/>
-          <w:bCs w:val="false"/>
-        </w:rPr>
-        <w:t xml:space="preserve">    </w:t>
-      </w:r>
-      <w:r>
-        <w:rPr>
-          <w:b w:val="false"/>
-          <w:bCs w:val="false"/>
-        </w:rPr>
-        <w:t>build: .</w:t>
-      </w:r>
-    </w:p>
-    <w:p>
-      <w:pPr>
-        <w:pStyle w:val="Normal"/>
-        <w:bidi w:val="0"/>
-        <w:spacing w:lineRule="auto" w:line="240" w:before="0" w:after="0"/>
-        <w:jc w:val="left"/>
-        <w:rPr>
-          <w:b w:val="false"/>
-          <w:bCs w:val="false"/>
-        </w:rPr>
-      </w:pPr>
-      <w:r>
-        <w:rPr>
-          <w:b w:val="false"/>
-          <w:bCs w:val="false"/>
-        </w:rPr>
-        <w:t xml:space="preserve">    </w:t>
-      </w:r>
-      <w:r>
-        <w:rPr>
-          <w:b w:val="false"/>
-          <w:bCs w:val="false"/>
-        </w:rPr>
-        <w:t>...</w:t>
-      </w:r>
-    </w:p>
-    <w:p>
-      <w:pPr>
-        <w:pStyle w:val="Normal"/>
-        <w:bidi w:val="0"/>
-        <w:spacing w:lineRule="auto" w:line="240" w:before="0" w:after="0"/>
-        <w:jc w:val="left"/>
-        <w:rPr>
-          <w:color w:val="2A6099"/>
-        </w:rPr>
-      </w:pPr>
-      <w:r>
-        <w:rPr>
-          <w:b w:val="false"/>
-          <w:bCs w:val="false"/>
-          <w:color w:val="2A6099"/>
-        </w:rPr>
-        <w:t xml:space="preserve">  </w:t>
-      </w:r>
-      <w:r>
-        <w:rPr>
-          <w:b w:val="false"/>
-          <w:bCs w:val="false"/>
-          <w:color w:val="2A6099"/>
-        </w:rPr>
-        <w:t>backend:</w:t>
-      </w:r>
-    </w:p>
-    <w:p>
-      <w:pPr>
-        <w:pStyle w:val="Normal"/>
-        <w:bidi w:val="0"/>
-        <w:spacing w:lineRule="auto" w:line="240" w:before="0" w:after="0"/>
-        <w:jc w:val="left"/>
-        <w:rPr>
-          <w:color w:val="2A6099"/>
-        </w:rPr>
-      </w:pPr>
-      <w:r>
-        <w:rPr>
-          <w:b w:val="false"/>
-          <w:bCs w:val="false"/>
-          <w:color w:val="2A6099"/>
-        </w:rPr>
-        <w:t xml:space="preserve">    </w:t>
-      </w:r>
-      <w:r>
-        <w:rPr>
-          <w:b w:val="false"/>
-          <w:bCs w:val="false"/>
-          <w:color w:val="2A6099"/>
-        </w:rPr>
-        <w:t>build:</w:t>
-      </w:r>
-    </w:p>
-    <w:p>
-      <w:pPr>
-        <w:pStyle w:val="Normal"/>
-        <w:bidi w:val="0"/>
-        <w:spacing w:lineRule="auto" w:line="240" w:before="0" w:after="0"/>
-        <w:jc w:val="left"/>
-        <w:rPr>
-          <w:color w:val="2A6099"/>
-        </w:rPr>
-      </w:pPr>
-      <w:r>
-        <w:rPr>
-          <w:b w:val="false"/>
-          <w:bCs w:val="false"/>
-          <w:color w:val="2A6099"/>
-        </w:rPr>
-        <w:t xml:space="preserve">      </w:t>
-      </w:r>
-      <w:r>
-        <w:rPr>
-          <w:b w:val="false"/>
-          <w:bCs w:val="false"/>
-          <w:color w:val="2A6099"/>
-        </w:rPr>
-        <w:t>context: ./dir</w:t>
-      </w:r>
-    </w:p>
-    <w:p>
-      <w:pPr>
-        <w:pStyle w:val="Normal"/>
-        <w:bidi w:val="0"/>
-        <w:spacing w:lineRule="auto" w:line="240" w:before="0" w:after="0"/>
-        <w:jc w:val="left"/>
-        <w:rPr>
-          <w:color w:val="2A6099"/>
-        </w:rPr>
-      </w:pPr>
-      <w:r>
-        <w:rPr>
-          <w:b w:val="false"/>
-          <w:bCs w:val="false"/>
-          <w:color w:val="2A6099"/>
-        </w:rPr>
-        <w:t xml:space="preserve">      </w:t>
-      </w:r>
-      <w:r>
-        <w:rPr>
-          <w:b w:val="false"/>
-          <w:bCs w:val="false"/>
-          <w:color w:val="2A6099"/>
-        </w:rPr>
-        <w:t>dockerfile: Dockerfile-alternate</w:t>
-      </w:r>
-    </w:p>
-    <w:p>
-      <w:pPr>
-        <w:pStyle w:val="Normal"/>
-        <w:bidi w:val="0"/>
-        <w:spacing w:lineRule="auto" w:line="240" w:before="0" w:after="0"/>
-        <w:jc w:val="left"/>
-        <w:rPr>
-          <w:color w:val="2A6099"/>
-        </w:rPr>
-      </w:pPr>
-      <w:r>
-        <w:rPr>
-          <w:b w:val="false"/>
-          <w:bCs w:val="false"/>
-          <w:color w:val="2A6099"/>
-        </w:rPr>
-        <w:t xml:space="preserve">    </w:t>
-      </w:r>
-      <w:r>
-        <w:rPr>
-          <w:b w:val="false"/>
-          <w:bCs w:val="false"/>
-          <w:color w:val="2A6099"/>
-        </w:rPr>
-        <w:t>...</w:t>
-      </w:r>
-    </w:p>
-    <w:p>
-      <w:pPr>
-        <w:pStyle w:val="Normal"/>
-        <w:bidi w:val="0"/>
-        <w:spacing w:lineRule="auto" w:line="240" w:before="0" w:after="0"/>
-        <w:jc w:val="left"/>
-        <w:rPr>
           <w:color w:val="000000"/>
         </w:rPr>
       </w:pPr>
@@ -1826,37 +1894,7 @@
         <w:rPr>
           <w:color w:val="000000"/>
         </w:rPr>
-        <w:t xml:space="preserve">каждый service должен включать раздел </w:t>
-      </w:r>
-      <w:r>
-        <w:rPr>
-          <w:color w:val="000000"/>
-        </w:rPr>
-        <w:t>image</w:t>
-      </w:r>
-      <w:r>
-        <w:rPr>
-          <w:color w:val="000000"/>
-        </w:rPr>
-        <w:t xml:space="preserve"> </w:t>
-      </w:r>
-      <w:r>
-        <w:rPr>
-          <w:color w:val="000000"/>
-        </w:rPr>
-        <w:t>и/или</w:t>
-      </w:r>
-      <w:r>
-        <w:rPr>
-          <w:color w:val="000000"/>
-        </w:rPr>
-        <w:t xml:space="preserve"> build с инструкцией сборки образа</w:t>
-      </w:r>
-      <w:r>
-        <w:rPr>
-          <w:color w:val="000000"/>
-        </w:rPr>
-        <w:t>:</w:t>
+        <w:t>каждый service должен включать раздел image и/или build с инструкцией сборки образа:</w:t>
       </w:r>
     </w:p>
     <w:p>
@@ -3778,16 +3816,14 @@
         <w:jc w:val="left"/>
         <w:rPr/>
       </w:pPr>
-      <w:hyperlink r:id="rId6">
-        <w:r>
-          <w:rPr>
-            <w:rStyle w:val="Hyperlink"/>
-            <w:b w:val="false"/>
-            <w:bCs w:val="false"/>
-          </w:rPr>
-          <w:t>https://docs.docker.com/reference/compose-file/configs/</w:t>
-        </w:r>
-      </w:hyperlink>
+      <w:r>
+        <w:rPr>
+          <w:rStyle w:val="Hyperlink"/>
+          <w:b w:val="false"/>
+          <w:bCs w:val="false"/>
+        </w:rPr>
+        <w:t>https://docs.docker.com/reference/compose-file/configs/</w:t>
+      </w:r>
     </w:p>
     <w:p>
       <w:pPr>

</xml_diff>